<commit_message>
Metodologia da pesquisa de campo - correção
</commit_message>
<xml_diff>
--- a/docs/Parte Escrita/Correções para versão final/Metodologia da pesquisa.docx
+++ b/docs/Parte Escrita/Correções para versão final/Metodologia da pesquisa.docx
@@ -63,34 +63,66 @@
           <w:szCs w:val="24"/>
         </w:rPr>
       </w:pPr>
+      <w:r>
+        <w:rPr>
+          <w:rFonts w:ascii="Arial" w:hAnsi="Arial" w:cs="Arial"/>
+          <w:sz w:val="24"/>
+          <w:szCs w:val="24"/>
+        </w:rPr>
+        <w:t xml:space="preserve">Para a realização da pesquisa foi utilizada a ferramenta Formulários do Google (disponível gratuitamente na </w:t>
+      </w:r>
+      <w:r>
+        <w:rPr>
+          <w:rFonts w:ascii="Arial" w:hAnsi="Arial" w:cs="Arial"/>
+          <w:i/>
+          <w:sz w:val="24"/>
+          <w:szCs w:val="24"/>
+        </w:rPr>
+        <w:t>internet</w:t>
+      </w:r>
+      <w:r>
+        <w:rPr>
+          <w:rFonts w:ascii="Arial" w:hAnsi="Arial" w:cs="Arial"/>
+          <w:sz w:val="24"/>
+          <w:szCs w:val="24"/>
+        </w:rPr>
+        <w:t>), para a coleta de dados e o Microsoft Excel para análise dos dados obtidos. A coleta de dados</w:t>
+      </w:r>
+      <w:r>
+        <w:rPr>
+          <w:rFonts w:ascii="Arial" w:hAnsi="Arial" w:cs="Arial"/>
+          <w:sz w:val="24"/>
+          <w:szCs w:val="24"/>
+        </w:rPr>
+        <w:t xml:space="preserve"> ocorreu</w:t>
+      </w:r>
+      <w:r>
+        <w:rPr>
+          <w:rFonts w:ascii="Arial" w:hAnsi="Arial" w:cs="Arial"/>
+          <w:sz w:val="24"/>
+          <w:szCs w:val="24"/>
+        </w:rPr>
+        <w:t xml:space="preserve"> entre os dias 18 e </w:t>
+      </w:r>
+      <w:r>
+        <w:rPr>
+          <w:rFonts w:ascii="Arial" w:hAnsi="Arial" w:cs="Arial"/>
+          <w:sz w:val="24"/>
+          <w:szCs w:val="24"/>
+        </w:rPr>
+        <w:t>29</w:t>
+      </w:r>
       <w:bookmarkStart w:id="1" w:name="_GoBack"/>
-      <w:r>
-        <w:rPr>
-          <w:rFonts w:ascii="Arial" w:hAnsi="Arial" w:cs="Arial"/>
-          <w:sz w:val="24"/>
-          <w:szCs w:val="24"/>
-        </w:rPr>
-        <w:t xml:space="preserve">Para a realização da pesquisa foi utilizada a ferramenta Formulários do Google (disponível gratuitamente na </w:t>
-      </w:r>
-      <w:r>
-        <w:rPr>
-          <w:rFonts w:ascii="Arial" w:hAnsi="Arial" w:cs="Arial"/>
-          <w:i/>
-          <w:sz w:val="24"/>
-          <w:szCs w:val="24"/>
-        </w:rPr>
-        <w:t>internet</w:t>
-      </w:r>
-      <w:r>
-        <w:rPr>
-          <w:rFonts w:ascii="Arial" w:hAnsi="Arial" w:cs="Arial"/>
-          <w:sz w:val="24"/>
-          <w:szCs w:val="24"/>
-        </w:rPr>
-        <w:t>), para a coleta de dados e o Microsoft Excel para análise dos dados obtidos. A coleta de dados ocorreu num período de 19 horas, entre os dias 18 e 19 de novembro de 2017.</w:t>
+      <w:bookmarkEnd w:id="1"/>
+      <w:r>
+        <w:rPr>
+          <w:rFonts w:ascii="Arial" w:hAnsi="Arial" w:cs="Arial"/>
+          <w:sz w:val="24"/>
+          <w:szCs w:val="24"/>
+        </w:rPr>
+        <w:t xml:space="preserve"> de novembro de 2017.</w:t>
       </w:r>
     </w:p>
-    <w:bookmarkEnd w:id="1"/>
     <w:p>
       <w:pPr>
         <w:spacing w:before="120" w:after="120" w:line="360" w:lineRule="auto"/>

</xml_diff>